<commit_message>
Updating review operations screen
</commit_message>
<xml_diff>
--- a/Data Warehouse Methodologies.docx
+++ b/Data Warehouse Methodologies.docx
@@ -105,8 +105,23 @@
       <w:r>
         <w:t xml:space="preserve"> generated dimensional tables are prefixed with “DIM_” and the resulting fact table is prefixed with the letters “FACT_”.  Beyond that, the methodology is more complex in that it illustrates how the user of the application can generate custom dimensional tables using a powerful table builder screen in the application (Screenshot #2).</w:t>
       </w:r>
-      <w:bookmarkStart w:id="0" w:name="_GoBack"/>
-      <w:bookmarkEnd w:id="0"/>
+      <w:r>
+        <w:t xml:space="preserve">  Similar to the simple methodology, a single fact table is generated from the custom dimensional tables.</w:t>
+      </w:r>
+    </w:p>
+    <w:p/>
+    <w:p>
+      <w:r>
+        <w:t xml:space="preserve">Population of the dimensional tables is automatic, but just as in the simple </w:t>
+      </w:r>
+      <w:proofErr w:type="gramStart"/>
+      <w:r>
+        <w:t>methodology,</w:t>
+      </w:r>
+      <w:proofErr w:type="gramEnd"/>
+      <w:r>
+        <w:t xml:space="preserve"> population of the fact table requires manual script writing and execution.</w:t>
+      </w:r>
     </w:p>
     <w:p>
       <w:pPr>
@@ -115,6 +130,13 @@
       <w:r>
         <w:t>Complex</w:t>
       </w:r>
+    </w:p>
+    <w:p>
+      <w:r>
+        <w:t xml:space="preserve">The complex methodology illustrates how to build a </w:t>
+      </w:r>
+      <w:bookmarkStart w:id="0" w:name="_GoBack"/>
+      <w:bookmarkEnd w:id="0"/>
     </w:p>
     <w:sectPr>
       <w:pgSz w:w="12240" w:h="15840"/>

</xml_diff>